<commit_message>
Added Presentation Slides, Updated report
</commit_message>
<xml_diff>
--- a/Data Science Project Report.docx
+++ b/Data Science Project Report.docx
@@ -2495,7 +2495,7 @@
                 <w:b w:val="1"/>
                 <w:rtl w:val="0"/>
               </w:rPr>
-              <w:t xml:space="preserve">Not addicted</w:t>
+              <w:t xml:space="preserve">Low Risk</w:t>
             </w:r>
           </w:p>
         </w:tc>
@@ -2524,7 +2524,7 @@
                 <w:b w:val="1"/>
                 <w:rtl w:val="0"/>
               </w:rPr>
-              <w:t xml:space="preserve">Addicted</w:t>
+              <w:t xml:space="preserve">HIgh Risk</w:t>
             </w:r>
           </w:p>
         </w:tc>
@@ -2601,7 +2601,7 @@
                 <w:b w:val="1"/>
                 <w:rtl w:val="0"/>
               </w:rPr>
-              <w:t xml:space="preserve">Not Addicted</w:t>
+              <w:t xml:space="preserve">Low Risk</w:t>
             </w:r>
           </w:p>
         </w:tc>
@@ -2714,7 +2714,7 @@
                 <w:b w:val="1"/>
                 <w:rtl w:val="0"/>
               </w:rPr>
-              <w:t xml:space="preserve">Addicted</w:t>
+              <w:t xml:space="preserve">HIgh Risk</w:t>
             </w:r>
           </w:p>
         </w:tc>
@@ -3870,12 +3870,12 @@
           <wp:inline distB="114300" distT="114300" distL="114300" distR="114300">
             <wp:extent cx="3432012" cy="3654029"/>
             <wp:effectExtent b="0" l="0" r="0" t="0"/>
-            <wp:docPr id="2" name="image11.png"/>
+            <wp:docPr id="2" name="image3.png"/>
             <a:graphic>
               <a:graphicData uri="http://schemas.openxmlformats.org/drawingml/2006/picture">
                 <pic:pic>
                   <pic:nvPicPr>
-                    <pic:cNvPr id="0" name="image11.png"/>
+                    <pic:cNvPr id="0" name="image3.png"/>
                     <pic:cNvPicPr preferRelativeResize="0"/>
                   </pic:nvPicPr>
                   <pic:blipFill>
@@ -3966,12 +3966,12 @@
           <wp:inline distB="114300" distT="114300" distL="114300" distR="114300">
             <wp:extent cx="5279863" cy="3048547"/>
             <wp:effectExtent b="0" l="0" r="0" t="0"/>
-            <wp:docPr id="8" name="image8.png"/>
+            <wp:docPr id="8" name="image9.png"/>
             <a:graphic>
               <a:graphicData uri="http://schemas.openxmlformats.org/drawingml/2006/picture">
                 <pic:pic>
                   <pic:nvPicPr>
-                    <pic:cNvPr id="0" name="image8.png"/>
+                    <pic:cNvPr id="0" name="image9.png"/>
                     <pic:cNvPicPr preferRelativeResize="0"/>
                   </pic:nvPicPr>
                   <pic:blipFill>
@@ -4180,12 +4180,12 @@
           <wp:inline distB="114300" distT="114300" distL="114300" distR="114300">
             <wp:extent cx="4266221" cy="3956121"/>
             <wp:effectExtent b="0" l="0" r="0" t="0"/>
-            <wp:docPr id="5" name="image9.png"/>
+            <wp:docPr id="5" name="image11.png"/>
             <a:graphic>
               <a:graphicData uri="http://schemas.openxmlformats.org/drawingml/2006/picture">
                 <pic:pic>
                   <pic:nvPicPr>
-                    <pic:cNvPr id="0" name="image9.png"/>
+                    <pic:cNvPr id="0" name="image11.png"/>
                     <pic:cNvPicPr preferRelativeResize="0"/>
                   </pic:nvPicPr>
                   <pic:blipFill>
@@ -4287,12 +4287,12 @@
           <wp:inline distB="114300" distT="114300" distL="114300" distR="114300">
             <wp:extent cx="4367213" cy="3499369"/>
             <wp:effectExtent b="0" l="0" r="0" t="0"/>
-            <wp:docPr id="1" name="image7.png"/>
+            <wp:docPr id="1" name="image4.png"/>
             <a:graphic>
               <a:graphicData uri="http://schemas.openxmlformats.org/drawingml/2006/picture">
                 <pic:pic>
                   <pic:nvPicPr>
-                    <pic:cNvPr id="0" name="image7.png"/>
+                    <pic:cNvPr id="0" name="image4.png"/>
                     <pic:cNvPicPr preferRelativeResize="0"/>
                   </pic:nvPicPr>
                   <pic:blipFill>
@@ -4509,12 +4509,12 @@
           <wp:inline distB="114300" distT="114300" distL="114300" distR="114300">
             <wp:extent cx="4857750" cy="7962900"/>
             <wp:effectExtent b="0" l="0" r="0" t="0"/>
-            <wp:docPr id="11" name="image5.png"/>
+            <wp:docPr id="11" name="image2.png"/>
             <a:graphic>
               <a:graphicData uri="http://schemas.openxmlformats.org/drawingml/2006/picture">
                 <pic:pic>
                   <pic:nvPicPr>
-                    <pic:cNvPr id="0" name="image5.png"/>
+                    <pic:cNvPr id="0" name="image2.png"/>
                     <pic:cNvPicPr preferRelativeResize="0"/>
                   </pic:nvPicPr>
                   <pic:blipFill>
@@ -4605,12 +4605,12 @@
           <wp:inline distB="114300" distT="114300" distL="114300" distR="114300">
             <wp:extent cx="5731200" cy="2438400"/>
             <wp:effectExtent b="0" l="0" r="0" t="0"/>
-            <wp:docPr id="4" name="image3.png"/>
+            <wp:docPr id="4" name="image8.png"/>
             <a:graphic>
               <a:graphicData uri="http://schemas.openxmlformats.org/drawingml/2006/picture">
                 <pic:pic>
                   <pic:nvPicPr>
-                    <pic:cNvPr id="0" name="image3.png"/>
+                    <pic:cNvPr id="0" name="image8.png"/>
                     <pic:cNvPicPr preferRelativeResize="0"/>
                   </pic:nvPicPr>
                   <pic:blipFill>
@@ -4720,12 +4720,12 @@
           <wp:inline distB="114300" distT="114300" distL="114300" distR="114300">
             <wp:extent cx="5731200" cy="4978400"/>
             <wp:effectExtent b="0" l="0" r="0" t="0"/>
-            <wp:docPr id="7" name="image6.png"/>
+            <wp:docPr id="7" name="image5.png"/>
             <a:graphic>
               <a:graphicData uri="http://schemas.openxmlformats.org/drawingml/2006/picture">
                 <pic:pic>
                   <pic:nvPicPr>
-                    <pic:cNvPr id="0" name="image6.png"/>
+                    <pic:cNvPr id="0" name="image5.png"/>
                     <pic:cNvPicPr preferRelativeResize="0"/>
                   </pic:nvPicPr>
                   <pic:blipFill>
@@ -4868,12 +4868,12 @@
           <wp:inline distB="114300" distT="114300" distL="114300" distR="114300">
             <wp:extent cx="5731200" cy="2438400"/>
             <wp:effectExtent b="0" l="0" r="0" t="0"/>
-            <wp:docPr id="3" name="image10.png"/>
+            <wp:docPr id="3" name="image7.png"/>
             <a:graphic>
               <a:graphicData uri="http://schemas.openxmlformats.org/drawingml/2006/picture">
                 <pic:pic>
                   <pic:nvPicPr>
-                    <pic:cNvPr id="0" name="image10.png"/>
+                    <pic:cNvPr id="0" name="image7.png"/>
                     <pic:cNvPicPr preferRelativeResize="0"/>
                   </pic:nvPicPr>
                   <pic:blipFill>
@@ -5012,12 +5012,12 @@
           <wp:inline distB="114300" distT="114300" distL="114300" distR="114300">
             <wp:extent cx="5731200" cy="5473700"/>
             <wp:effectExtent b="0" l="0" r="0" t="0"/>
-            <wp:docPr id="6" name="image4.png"/>
+            <wp:docPr id="6" name="image10.png"/>
             <a:graphic>
               <a:graphicData uri="http://schemas.openxmlformats.org/drawingml/2006/picture">
                 <pic:pic>
                   <pic:nvPicPr>
-                    <pic:cNvPr id="0" name="image4.png"/>
+                    <pic:cNvPr id="0" name="image10.png"/>
                     <pic:cNvPicPr preferRelativeResize="0"/>
                   </pic:nvPicPr>
                   <pic:blipFill>
@@ -5123,12 +5123,12 @@
           <wp:inline distB="114300" distT="114300" distL="114300" distR="114300">
             <wp:extent cx="5731200" cy="5715000"/>
             <wp:effectExtent b="0" l="0" r="0" t="0"/>
-            <wp:docPr id="10" name="image2.png"/>
+            <wp:docPr id="10" name="image6.png"/>
             <a:graphic>
               <a:graphicData uri="http://schemas.openxmlformats.org/drawingml/2006/picture">
                 <pic:pic>
                   <pic:nvPicPr>
-                    <pic:cNvPr id="0" name="image2.png"/>
+                    <pic:cNvPr id="0" name="image6.png"/>
                     <pic:cNvPicPr preferRelativeResize="0"/>
                   </pic:nvPicPr>
                   <pic:blipFill>

</xml_diff>